<commit_message>
add image list kewords
</commit_message>
<xml_diff>
--- a/doc/test.docx
+++ b/doc/test.docx
@@ -949,11 +949,14 @@
         <w:t>#</w:t>
       </w:r>
       <w:r>
-        <w:t xml:space="preserve">3-An 81-year-old man presents to the hospital after his wife finds him febrile and confused at home. She states he has been coughing ever since their children and school-aged grandchildren visited a week ago to celebrate their 60th wedding anniversary. An X-ray in the emergency room demonstrated pneumonia in the right middle </w:t>
+        <w:t>$</w:t>
+      </w:r>
+      <w:r>
+        <w:t xml:space="preserve">3-An 81-year-old man presents to the hospital after his wife finds him febrile and confused at home. She states he has been coughing ever since their children and school-aged grandchildren visited a week ago to celebrate their 60th wedding anniversary. An X-ray in the emergency room demonstrated pneumonia in the right </w:t>
       </w:r>
       <w:r>
         <w:lastRenderedPageBreak/>
-        <w:t xml:space="preserve">lobe, and he is admitted to the hospital and started on antibiotics. While hospitalized, the patient’s mental status worsens, and he is unable to recognize where he is and cannot recall his wife’s name.  </w:t>
+        <w:t xml:space="preserve">middle lobe, and he is admitted to the hospital and started on antibiotics. While hospitalized, the patient’s mental status worsens, and he is unable to recognize where he is and cannot recall his wife’s name.  </w:t>
       </w:r>
     </w:p>
     <w:p/>

</xml_diff>